<commit_message>
update 2.2.2 & 2.2.4 sections
add about 6 lines from the same reference in 2.2.2 section
add an image in 2.2.4 section and rearrange the last paragraph
</commit_message>
<xml_diff>
--- a/Documntation/Lit_Review.docx
+++ b/Documntation/Lit_Review.docx
@@ -63,15 +63,7 @@
     </w:p>
     <w:p>
       <w:r>
-        <w:t xml:space="preserve">We found that the most effective way to learn a child is by gaming because gaming lets children practice what they know, </w:t>
-      </w:r>
-      <w:proofErr w:type="gramStart"/>
-      <w:r>
-        <w:t>and also</w:t>
-      </w:r>
-      <w:proofErr w:type="gramEnd"/>
-      <w:r>
-        <w:t xml:space="preserve"> what they don't. It allows them to experiment through trial and error, find solutions to problems, work out the best strategies, and build new confidence and skills, specific games will be designed for each age range [5].</w:t>
+        <w:t>We found that the most effective way to learn a child is by gaming because gaming lets children practice what they know, and also what they don't. It allows them to experiment through trial and error, find solutions to problems, work out the best strategies, and build new confidence and skills, specific games will be designed for each age range [5].</w:t>
       </w:r>
     </w:p>
     <w:p>
@@ -130,26 +122,16 @@
       <w:r>
         <w:t xml:space="preserve">Firstly, before we start this </w:t>
       </w:r>
-      <w:proofErr w:type="gramStart"/>
-      <w:r>
-        <w:t>chapter</w:t>
-      </w:r>
-      <w:proofErr w:type="gramEnd"/>
+      <w:r>
+        <w:t>chapter,</w:t>
+      </w:r>
       <w:r>
         <w:t xml:space="preserve"> we have to know why education for children is one of the rights that every child should have, and how we are obliged to upgrade the educational process all over the time to fit the new children's minds and also make the educational process it keeps up with the now times.</w:t>
       </w:r>
     </w:p>
     <w:p>
       <w:r>
-        <w:t xml:space="preserve">A good education process for children brings their self-esteem, better career prospects, improved health, and a better understanding of the surrounding world and the people that live in it, it's a significant resource to end the cycle of poverty and to bring brilliant minds to light </w:t>
-      </w:r>
-      <w:proofErr w:type="gramStart"/>
-      <w:r>
-        <w:t>in order to</w:t>
-      </w:r>
-      <w:proofErr w:type="gramEnd"/>
-      <w:r>
-        <w:t xml:space="preserve"> change and develop people's livelihood in this world in which we live [6].</w:t>
+        <w:t>A good education process for children brings their self-esteem, better career prospects, improved health, and a better understanding of the surrounding world and the people that live in it, it's a significant resource to end the cycle of poverty and to bring brilliant minds to light in order to change and develop people's livelihood in this world in which we live [6].</w:t>
       </w:r>
     </w:p>
     <w:p>
@@ -159,15 +141,7 @@
     </w:p>
     <w:p>
       <w:r>
-        <w:t xml:space="preserve">So, we </w:t>
-      </w:r>
-      <w:proofErr w:type="gramStart"/>
-      <w:r>
-        <w:t>have to</w:t>
-      </w:r>
-      <w:proofErr w:type="gramEnd"/>
-      <w:r>
-        <w:t xml:space="preserve"> adapt to this new era and participate in it and make our own mark.</w:t>
+        <w:t>So, we have to adapt to this new era and participate in it and make our own mark.</w:t>
       </w:r>
     </w:p>
     <w:p/>
@@ -214,34 +188,44 @@
         <w:rPr>
           <w:lang w:bidi="ar-EG"/>
         </w:rPr>
-        <w:t>Learning in its wider perspective could be seen as a continuous process of enriching human knowledge, of which focus has now completely shifted to eLearning. Due to mobile phones and the various feature-oriented applications, students can learn at their pace and take their time at understanding things, as everything is just a click away [8].</w:t>
-      </w:r>
-    </w:p>
-    <w:p>
-      <w:pPr>
+        <w:t>Learning in its wider perspective could be seen as a continuous process of enriching human knowledge, of which focus has now completely shifted to eLearning. Due to mobile phones and the various feature-oriented applications, students can learn at their pace and take their time at understanding things, as everything is just a click away</w:t>
+      </w:r>
+      <w:r>
         <w:rPr>
           <w:lang w:bidi="ar-EG"/>
         </w:rPr>
-      </w:pPr>
+        <w:t xml:space="preserve"> ” </w:t>
+      </w:r>
       <w:r>
         <w:rPr>
           <w:lang w:bidi="ar-EG"/>
         </w:rPr>
-        <w:t xml:space="preserve">mobile learning is the fastest-evolving learning technology and has ample opportunities in the global learning technology industry. If the app is designed very well [9], it will </w:t>
-      </w:r>
-      <w:proofErr w:type="gramStart"/>
+        <w:t>Thus, in these modern times, students are more inclined to use a mobile phone, or smartphone as it is more widely known, for all purposes. Furthermore, a student may access any piece of knowledge from anywhere in the world, putting the world at their fingertips. This lessens the likelihood of going to a library and looking up the information because a mobile phone may be used for a variety of similar tasks. However, "mobile apps" are what make the information readily available. As a result, each mobile app has a special feature that provides a certain set of services.</w:t>
+      </w:r>
       <w:r>
         <w:rPr>
           <w:lang w:bidi="ar-EG"/>
         </w:rPr>
-        <w:t>definitely fulfill</w:t>
-      </w:r>
-      <w:proofErr w:type="gramEnd"/>
+        <w:t xml:space="preserve"> ”</w:t>
+      </w:r>
       <w:r>
         <w:rPr>
           <w:lang w:bidi="ar-EG"/>
         </w:rPr>
-        <w:t xml:space="preserve"> the purpose of learning and discovery.</w:t>
+        <w:t xml:space="preserve"> [8].</w:t>
+      </w:r>
+    </w:p>
+    <w:p>
+      <w:pPr>
+        <w:rPr>
+          <w:lang w:bidi="ar-EG"/>
+        </w:rPr>
+      </w:pPr>
+      <w:r>
+        <w:rPr>
+          <w:lang w:bidi="ar-EG"/>
+        </w:rPr>
+        <w:t>mobile learning is the fastest-evolving learning technology and has ample opportunities in the global learning technology industry. If the app is designed very well [9], it will definitely fulfill the purpose of learning and discovery.</w:t>
       </w:r>
     </w:p>
     <w:p>
@@ -318,15 +302,7 @@
     </w:p>
     <w:p>
       <w:r>
-        <w:t xml:space="preserve">Gone are the days, when the only option for the students to read books, was by visiting the library (the traditional setting). On the other hand, the innovative gadgets of today make it easy for students to practice their lessons in an effective and interactive way.  These become readily possible </w:t>
-      </w:r>
-      <w:proofErr w:type="gramStart"/>
-      <w:r>
-        <w:t>through the use of</w:t>
-      </w:r>
-      <w:proofErr w:type="gramEnd"/>
-      <w:r>
-        <w:t xml:space="preserve"> apps on mobile gadgets and are available for all types of skill levels and aid learning using various teaching methods, such as video tutorials, and even educational games [9].</w:t>
+        <w:t>Gone are the days, when the only option for the students to read books, was by visiting the library (the traditional setting). On the other hand, the innovative gadgets of today make it easy for students to practice their lessons in an effective and interactive way.  These become readily possible through the use of apps on mobile gadgets and are available for all types of skill levels and aid learning using various teaching methods, such as video tutorials, and even educational games [9].</w:t>
       </w:r>
     </w:p>
     <w:p>
@@ -346,6 +322,22 @@
           <w:b/>
           <w:bCs/>
         </w:rPr>
+        <w:br w:type="page"/>
+      </w:r>
+    </w:p>
+    <w:p>
+      <w:pPr>
+        <w:rPr>
+          <w:b/>
+          <w:bCs/>
+        </w:rPr>
+      </w:pPr>
+      <w:r>
+        <w:rPr>
+          <w:b/>
+          <w:bCs/>
+        </w:rPr>
+        <w:lastRenderedPageBreak/>
         <w:t>Availability:</w:t>
       </w:r>
     </w:p>
@@ -359,28 +351,18 @@
         <w:t xml:space="preserve"> Thus, educational apps work the best regarding this issue, as they are always available, and the students can study at their convenience [9].</w:t>
       </w:r>
     </w:p>
-    <w:p/>
-    <w:p/>
-    <w:p>
-      <w:pPr>
-        <w:rPr>
-          <w:lang w:bidi="ar-EG"/>
-        </w:rPr>
-      </w:pPr>
-    </w:p>
-    <w:p>
-      <w:pPr>
-        <w:rPr>
-          <w:b/>
-          <w:bCs/>
-        </w:rPr>
-      </w:pPr>
-      <w:r>
-        <w:rPr>
-          <w:b/>
-          <w:bCs/>
-        </w:rPr>
-        <w:lastRenderedPageBreak/>
+    <w:p>
+      <w:pPr>
+        <w:rPr>
+          <w:b/>
+          <w:bCs/>
+        </w:rPr>
+      </w:pPr>
+      <w:r>
+        <w:rPr>
+          <w:b/>
+          <w:bCs/>
+        </w:rPr>
         <w:t>Portability:</w:t>
       </w:r>
     </w:p>
@@ -447,6 +429,7 @@
     </w:p>
     <w:p>
       <w:r>
+        <w:lastRenderedPageBreak/>
         <w:t>The user requirements for educational APPs are more complex, and the APP interface must enable users to feel the exquisite product experience in terms of vision; otherwise, users won't have a favorable initial impression of the APP. The user's desire for engagement is quite strong in addition to their visual requirements. Users prefer to actively participate in learning and do not want to passively consume app content. User experience and emotional needs can only be met in this way [10].</w:t>
       </w:r>
     </w:p>
@@ -457,30 +440,149 @@
         </w:rPr>
       </w:pPr>
       <w:r>
-        <w:t xml:space="preserve">Due to the relative range of educational aims and the dispersed nature of user wants, the education APP interface must be explicit about both its product goals and user needs. The effectiveness of educational APP products can only be ascertained when they are used by younger, older, mature, and adult </w:t>
-      </w:r>
-      <w:r>
+        <w:t>Due to the relative range of educational aims and the dispersed nature of user wants, the education APP interface must be explicit about both its product goals and user needs. The effectiveness of educational APP products can only be ascertained when they are used by younger, older, mature, and adult populations. The user's demands are obviously to increase their professional level or learn material for fundamental education [10].</w:t>
+      </w:r>
+    </w:p>
+    <w:p>
+      <w:pPr>
+        <w:rPr>
+          <w:lang w:bidi="ar-EG"/>
+        </w:rPr>
+      </w:pPr>
+      <w:r>
+        <w:rPr>
+          <w:lang w:bidi="ar-EG"/>
+        </w:rPr>
+        <w:t>The design goals define which features are necessary for the interface interaction design of educational APPs. The interface interaction design components must incorporate video material if the APP is built around the teaching style of live and recorded viewpoint. [10] The APP, however, is primarily built around a question bank, therefore the interface interaction design components should concentrate on the exercises and aid users in improving their learning outcomes through interactive design features like the in-depth justifications of incorrect questions.</w:t>
+      </w:r>
+    </w:p>
+    <w:p>
+      <w:r>
+        <w:t xml:space="preserve">user experience : significantly influences whether a user is likely to use a product again, and this influence is favorably connected with learning outcomes. </w:t>
+      </w:r>
+    </w:p>
+    <w:p>
+      <w:r>
+        <w:t xml:space="preserve">User willingness : is significantly impacted by user-friendliness and entertainment, the User experience is greatly influenced by the way that content is presented, the interaction manner, and the design of the interface. </w:t>
+      </w:r>
+    </w:p>
+    <w:p>
+      <w:r>
+        <w:t xml:space="preserve">learning Outcomes : these are strongly influenced by user experience and user willingness, and user experience enhancement can also lead to greater user willingness. </w:t>
+      </w:r>
+    </w:p>
+    <w:p>
+      <w:r>
+        <w:t>Learning interest is a result of all these previous factors.</w:t>
+      </w:r>
+    </w:p>
+    <w:p>
+      <w:r>
+        <w:t xml:space="preserve">We can easily understand how numerous aspects interact when we organize their connection into a map. </w:t>
+      </w:r>
+    </w:p>
+    <w:p>
+      <w:r>
+        <w:t>According to research, the user experience design of HCI craft education applications has a strong emphasis on appearance and interaction, in contrast to other types of apps. The aesthetics of color and graphics, which are frequently valued, are not that significant. The major strategies to stimulate user interest in using educational applications again include designs that are fun and helpful to the user. The desire of users to use craft education applications may also be increased by improving the user experience. [12] Enhancements in these areas can be employed in practical design to raise learning</w:t>
+      </w:r>
+      <w:r>
+        <w:t xml:space="preserve"> </w:t>
+      </w:r>
+      <w:r>
+        <w:t>effectiveness and interest</w:t>
+      </w:r>
+      <w:r>
+        <w:rPr>
+          <w:noProof/>
+        </w:rPr>
+        <w:t xml:space="preserve"> </w:t>
+      </w:r>
+    </w:p>
+    <w:p>
+      <w:pPr>
+        <w:rPr>
+          <w:b/>
+          <w:bCs/>
+          <w:sz w:val="28"/>
+          <w:szCs w:val="28"/>
+        </w:rPr>
+      </w:pPr>
+      <w:r>
+        <w:rPr>
+          <w:b/>
+          <w:bCs/>
+          <w:sz w:val="28"/>
+          <w:szCs w:val="28"/>
+        </w:rPr>
+        <w:br w:type="page"/>
+      </w:r>
+    </w:p>
+    <w:p>
+      <w:pPr>
+        <w:rPr>
+          <w:b/>
+          <w:bCs/>
+          <w:sz w:val="28"/>
+          <w:szCs w:val="28"/>
+        </w:rPr>
+      </w:pPr>
+      <w:r>
+        <w:rPr>
+          <w:noProof/>
+        </w:rPr>
         <w:lastRenderedPageBreak/>
-        <w:t>populations. The user's demands are obviously to increase their professional level or learn material for fundamental education [10].</w:t>
-      </w:r>
-    </w:p>
-    <w:p>
-      <w:pPr>
-        <w:rPr>
-          <w:lang w:bidi="ar-EG"/>
-        </w:rPr>
-      </w:pPr>
-      <w:r>
-        <w:rPr>
-          <w:lang w:bidi="ar-EG"/>
-        </w:rPr>
-        <w:t>The design goals define which features are necessary for the interface interaction design of educational APPs. The interface interaction design components must incorporate video material if the APP is built around the teaching style of live and recorded viewpoint. [10] The APP, however, is primarily built around a question bank, therefore the interface interaction design components should concentrate on the exercises and aid users in improving their learning outcomes through interactive design features like the in-depth justifications of incorrect questions.</w:t>
-      </w:r>
-    </w:p>
-    <w:p>
-      <w:r>
-        <w:t xml:space="preserve"> The user experience significantly influences whether a user is likely to use a product again, and this influence is favorably connected with learning results; User willingness is significantly impacted by user-friendliness and entertainment; the User experience is greatly influenced by the way that content is presented, the interaction manner, and the design of the interface. We can easily understand how numerous aspects interact when we organize their connection into a map. The learning results are strongly influenced by user experience and user willingness, and user experience enhancement can also lead to greater user willingness. According to research, the user experience design of ICH craft education applications has a strong emphasis on appearance and interaction, in contrast to other types of apps. The aesthetics of color and graphics, which are frequently valued, are not that significant. The major strategies to stimulate user interest in using educational applications again include designs that are fun and helpful to the user. The desire of users to use craft education applications may also be increased by improving the user experience. [12] Enhancements in these areas can be employed in practical design to raise learning effectiveness and interest</w:t>
-      </w:r>
+        <w:drawing>
+          <wp:inline distT="0" distB="0" distL="0" distR="0" wp14:anchorId="24670E79" wp14:editId="6BA07A8D">
+            <wp:extent cx="5615305" cy="2542540"/>
+            <wp:effectExtent l="0" t="0" r="4445" b="0"/>
+            <wp:docPr id="1" name="Picture 1" descr="Diagram&#10;&#10;Description automatically generated"/>
+            <wp:cNvGraphicFramePr>
+              <a:graphicFrameLocks xmlns:a="http://schemas.openxmlformats.org/drawingml/2006/main" noChangeAspect="1"/>
+            </wp:cNvGraphicFramePr>
+            <a:graphic xmlns:a="http://schemas.openxmlformats.org/drawingml/2006/main">
+              <a:graphicData uri="http://schemas.openxmlformats.org/drawingml/2006/picture">
+                <pic:pic xmlns:pic="http://schemas.openxmlformats.org/drawingml/2006/picture">
+                  <pic:nvPicPr>
+                    <pic:cNvPr id="1" name="Picture 1" descr="Diagram&#10;&#10;Description automatically generated"/>
+                    <pic:cNvPicPr/>
+                  </pic:nvPicPr>
+                  <pic:blipFill>
+                    <a:blip r:embed="rId5">
+                      <a:extLst>
+                        <a:ext uri="{28A0092B-C50C-407E-A947-70E740481C1C}">
+                          <a14:useLocalDpi xmlns:a14="http://schemas.microsoft.com/office/drawing/2010/main" val="0"/>
+                        </a:ext>
+                      </a:extLst>
+                    </a:blip>
+                    <a:stretch>
+                      <a:fillRect/>
+                    </a:stretch>
+                  </pic:blipFill>
+                  <pic:spPr>
+                    <a:xfrm>
+                      <a:off x="0" y="0"/>
+                      <a:ext cx="5615305" cy="2542540"/>
+                    </a:xfrm>
+                    <a:prstGeom prst="rect">
+                      <a:avLst/>
+                    </a:prstGeom>
+                  </pic:spPr>
+                </pic:pic>
+              </a:graphicData>
+            </a:graphic>
+          </wp:inline>
+        </w:drawing>
+      </w:r>
+    </w:p>
+    <w:p>
+      <w:pPr>
+        <w:rPr>
+          <w:b/>
+          <w:bCs/>
+          <w:sz w:val="28"/>
+          <w:szCs w:val="28"/>
+        </w:rPr>
+      </w:pPr>
     </w:p>
     <w:p>
       <w:pPr>
@@ -539,15 +641,7 @@
         <w:pStyle w:val="ListParagraph"/>
       </w:pPr>
       <w:r>
-        <w:t xml:space="preserve">Games often revolve around the utilization of memorization, children </w:t>
-      </w:r>
-      <w:proofErr w:type="gramStart"/>
-      <w:r>
-        <w:t>have to</w:t>
-      </w:r>
-      <w:proofErr w:type="gramEnd"/>
-      <w:r>
-        <w:t xml:space="preserve"> remember aspects in order to solve the game,  </w:t>
+        <w:t xml:space="preserve">Games often revolve around the utilization of memorization, children have to remember aspects in order to solve the game,  </w:t>
       </w:r>
     </w:p>
     <w:p>
@@ -572,15 +666,7 @@
         <w:pStyle w:val="ListParagraph"/>
       </w:pPr>
       <w:r>
-        <w:t xml:space="preserve">Most games require children to think quickly. Moreover, they </w:t>
-      </w:r>
-      <w:proofErr w:type="gramStart"/>
-      <w:r>
-        <w:t>have to</w:t>
-      </w:r>
-      <w:proofErr w:type="gramEnd"/>
-      <w:r>
-        <w:t xml:space="preserve"> utilize their logic in order to think three steps ahead in order to solve problems and complete levels. This is great because it is something that helps children in later life as they develop their logic, their accuracy, and their ability to think on their feet and outside of the box. </w:t>
+        <w:t xml:space="preserve">Most games require children to think quickly. Moreover, they have to utilize their logic in order to think three steps ahead in order to solve problems and complete levels. This is great because it is something that helps children in later life as they develop their logic, their accuracy, and their ability to think on their feet and outside of the box. </w:t>
       </w:r>
     </w:p>
     <w:p>
@@ -634,121 +720,113 @@
           <w:sz w:val="28"/>
           <w:szCs w:val="28"/>
         </w:rPr>
+        <w:t>2.2.</w:t>
+      </w:r>
+      <w:r>
+        <w:rPr>
+          <w:rFonts w:cstheme="minorHAnsi"/>
+          <w:b/>
+          <w:bCs/>
+          <w:sz w:val="28"/>
+          <w:szCs w:val="28"/>
+        </w:rPr>
+        <w:t>6</w:t>
+      </w:r>
+      <w:r>
+        <w:rPr>
+          <w:rFonts w:cstheme="minorHAnsi"/>
+          <w:b/>
+          <w:bCs/>
+          <w:sz w:val="28"/>
+          <w:szCs w:val="28"/>
+        </w:rPr>
+        <w:t xml:space="preserve">. Using </w:t>
+      </w:r>
+      <w:r>
+        <w:rPr>
+          <w:rFonts w:cstheme="minorHAnsi"/>
+          <w:b/>
+          <w:bCs/>
+          <w:sz w:val="28"/>
+          <w:szCs w:val="28"/>
+          <w:rtl/>
+        </w:rPr>
+        <w:t xml:space="preserve">a </w:t>
+      </w:r>
+      <w:r>
+        <w:rPr>
+          <w:rFonts w:cstheme="minorHAnsi"/>
+          <w:b/>
+          <w:bCs/>
+          <w:sz w:val="28"/>
+          <w:szCs w:val="28"/>
+        </w:rPr>
+        <w:t>reward system</w:t>
+      </w:r>
+      <w:r>
+        <w:rPr>
+          <w:rFonts w:cstheme="minorHAnsi"/>
+          <w:b/>
+          <w:bCs/>
+          <w:sz w:val="28"/>
+          <w:szCs w:val="28"/>
+          <w:rtl/>
+        </w:rPr>
+        <w:t xml:space="preserve"> // </w:t>
+      </w:r>
+      <w:r>
+        <w:rPr>
+          <w:rFonts w:cstheme="minorHAnsi"/>
+          <w:b/>
+          <w:bCs/>
+          <w:sz w:val="28"/>
+          <w:szCs w:val="28"/>
+        </w:rPr>
+        <w:t xml:space="preserve"> Badri</w:t>
+      </w:r>
+    </w:p>
+    <w:p>
+      <w:pPr>
+        <w:rPr>
+          <w:rFonts w:cstheme="minorHAnsi"/>
+          <w:sz w:val="28"/>
+          <w:szCs w:val="28"/>
+        </w:rPr>
+      </w:pPr>
+      <w:r>
+        <w:rPr>
+          <w:rFonts w:cstheme="minorHAnsi"/>
+          <w:sz w:val="28"/>
+          <w:szCs w:val="28"/>
+        </w:rPr>
+        <w:t xml:space="preserve">Rewarding is one of the factors that influence student learning </w:t>
+      </w:r>
+      <w:proofErr w:type="gramStart"/>
+      <w:r>
+        <w:rPr>
+          <w:rFonts w:cstheme="minorHAnsi"/>
+          <w:sz w:val="28"/>
+          <w:szCs w:val="28"/>
+        </w:rPr>
+        <w:t>outcomes</w:t>
+      </w:r>
+      <w:proofErr w:type="gramEnd"/>
+      <w:r>
+        <w:rPr>
+          <w:rFonts w:cstheme="minorHAnsi"/>
+          <w:sz w:val="28"/>
+          <w:szCs w:val="28"/>
+        </w:rPr>
+        <w:t xml:space="preserve"> so it is crucial to available of it, it’s tough to create an effective and efficient learning environment for young learners, they feel bored so quickly and get distracted all </w:t>
+      </w:r>
+      <w:r>
+        <w:rPr>
+          <w:rFonts w:cstheme="minorHAnsi"/>
+          <w:sz w:val="28"/>
+          <w:szCs w:val="28"/>
+        </w:rPr>
         <w:lastRenderedPageBreak/>
-        <w:t>2.2.</w:t>
-      </w:r>
-      <w:r>
-        <w:rPr>
-          <w:rFonts w:cstheme="minorHAnsi"/>
-          <w:b/>
-          <w:bCs/>
-          <w:sz w:val="28"/>
-          <w:szCs w:val="28"/>
-        </w:rPr>
-        <w:t>6</w:t>
-      </w:r>
-      <w:r>
-        <w:rPr>
-          <w:rFonts w:cstheme="minorHAnsi"/>
-          <w:b/>
-          <w:bCs/>
-          <w:sz w:val="28"/>
-          <w:szCs w:val="28"/>
-        </w:rPr>
-        <w:t xml:space="preserve">. Using </w:t>
-      </w:r>
-      <w:r>
-        <w:rPr>
-          <w:rFonts w:cstheme="minorHAnsi"/>
-          <w:b/>
-          <w:bCs/>
-          <w:sz w:val="28"/>
-          <w:szCs w:val="28"/>
-          <w:rtl/>
-        </w:rPr>
-        <w:t xml:space="preserve">a </w:t>
-      </w:r>
-      <w:r>
-        <w:rPr>
-          <w:rFonts w:cstheme="minorHAnsi"/>
-          <w:b/>
-          <w:bCs/>
-          <w:sz w:val="28"/>
-          <w:szCs w:val="28"/>
-        </w:rPr>
-        <w:t>reward system</w:t>
-      </w:r>
-      <w:r>
-        <w:rPr>
-          <w:rFonts w:cstheme="minorHAnsi"/>
-          <w:b/>
-          <w:bCs/>
-          <w:sz w:val="28"/>
-          <w:szCs w:val="28"/>
-          <w:rtl/>
-        </w:rPr>
-        <w:t xml:space="preserve"> // </w:t>
-      </w:r>
-      <w:r>
-        <w:rPr>
-          <w:rFonts w:cstheme="minorHAnsi"/>
-          <w:b/>
-          <w:bCs/>
-          <w:sz w:val="28"/>
-          <w:szCs w:val="28"/>
-        </w:rPr>
-        <w:t xml:space="preserve"> Badri</w:t>
-      </w:r>
-    </w:p>
-    <w:p>
-      <w:pPr>
-        <w:rPr>
-          <w:rFonts w:cstheme="minorHAnsi"/>
-          <w:sz w:val="28"/>
-          <w:szCs w:val="28"/>
-        </w:rPr>
-      </w:pPr>
-      <w:r>
-        <w:rPr>
-          <w:rFonts w:cstheme="minorHAnsi"/>
-          <w:sz w:val="28"/>
-          <w:szCs w:val="28"/>
-        </w:rPr>
-        <w:t xml:space="preserve">Rewarding is one of the factors that influence student learning </w:t>
-      </w:r>
-      <w:proofErr w:type="gramStart"/>
-      <w:r>
-        <w:rPr>
-          <w:rFonts w:cstheme="minorHAnsi"/>
-          <w:sz w:val="28"/>
-          <w:szCs w:val="28"/>
-        </w:rPr>
-        <w:t>outcomes</w:t>
-      </w:r>
-      <w:proofErr w:type="gramEnd"/>
-      <w:r>
-        <w:rPr>
-          <w:rFonts w:cstheme="minorHAnsi"/>
-          <w:sz w:val="28"/>
-          <w:szCs w:val="28"/>
-        </w:rPr>
-        <w:t xml:space="preserve"> so it is crucial to available of </w:t>
-      </w:r>
-      <w:r>
-        <w:rPr>
-          <w:rFonts w:cstheme="minorHAnsi"/>
-          <w:sz w:val="28"/>
-          <w:szCs w:val="28"/>
-        </w:rPr>
-        <w:t>it, it’s</w:t>
-      </w:r>
-      <w:r>
-        <w:rPr>
-          <w:rFonts w:cstheme="minorHAnsi"/>
-          <w:sz w:val="28"/>
-          <w:szCs w:val="28"/>
-        </w:rPr>
-        <w:t xml:space="preserve"> tough to create an effective and efficient learning environment for young learners, they feel bored so quickly and get distracted all the time easily. At this young age, most of those children just want to play physical or digital games they are not interested in getting knowledge in a direct way or in the traditional way of studying so, it is essential to make the students feel comfortable and enjoy learning [1] by using a reward system to maximize the understanding for the learning content [3][4].</w:t>
+        <w:t>the time easily. At this young age, most of those children just want to play physical or digital games they are not interested in getting knowledge in a direct way or in the traditional way of studying so, it is essential to make the students feel comfortable and enjoy learning [1] by using a reward system to maximize the understanding for the learning content [3][4].</w:t>
       </w:r>
     </w:p>
     <w:p>
@@ -798,15 +876,7 @@
           <w:sz w:val="28"/>
           <w:szCs w:val="28"/>
         </w:rPr>
-        <w:t xml:space="preserve"> this article [3] contains a straightforward architecture that illustrates and discusses the general structure of the game reward model.</w:t>
-      </w:r>
-      <w:r>
-        <w:rPr>
-          <w:rFonts w:cstheme="minorHAnsi"/>
-          <w:sz w:val="28"/>
-          <w:szCs w:val="28"/>
-        </w:rPr>
-        <w:t xml:space="preserve"> </w:t>
+        <w:t xml:space="preserve"> this article [3] contains a straightforward architecture that illustrates and discusses the general structure of the game reward model. </w:t>
       </w:r>
     </w:p>
     <w:p>
@@ -861,7 +931,7 @@
                     <pic:cNvPicPr/>
                   </pic:nvPicPr>
                   <pic:blipFill>
-                    <a:blip r:embed="rId5" cstate="print">
+                    <a:blip r:embed="rId6" cstate="print">
                       <a:extLst>
                         <a:ext uri="{28A0092B-C50C-407E-A947-70E740481C1C}">
                           <a14:useLocalDpi xmlns:a14="http://schemas.microsoft.com/office/drawing/2010/main" val="0"/>
@@ -1035,7 +1105,6 @@
           <w:sz w:val="28"/>
           <w:szCs w:val="28"/>
         </w:rPr>
-        <w:lastRenderedPageBreak/>
         <w:t>2.2.</w:t>
       </w:r>
       <w:r>
@@ -1169,7 +1238,6 @@
         </w:rPr>
         <w:t xml:space="preserve"> </w:t>
       </w:r>
-      <w:proofErr w:type="spellStart"/>
       <w:r>
         <w:rPr>
           <w:rFonts w:ascii="Noto Sans" w:hAnsi="Noto Sans" w:cs="Noto Sans"/>
@@ -1177,9 +1245,9 @@
           <w:szCs w:val="16"/>
           <w:shd w:val="clear" w:color="auto" w:fill="FFFFFF"/>
         </w:rPr>
-        <w:t>Ketut</w:t>
-      </w:r>
-      <w:proofErr w:type="spellEnd"/>
+        <w:t xml:space="preserve">Ketut Sintia Kesuma Dewi, </w:t>
+      </w:r>
+      <w:proofErr w:type="spellStart"/>
       <w:r>
         <w:rPr>
           <w:rFonts w:ascii="Noto Sans" w:hAnsi="Noto Sans" w:cs="Noto Sans"/>
@@ -1187,9 +1255,9 @@
           <w:szCs w:val="16"/>
           <w:shd w:val="clear" w:color="auto" w:fill="FFFFFF"/>
         </w:rPr>
-        <w:t xml:space="preserve"> </w:t>
-      </w:r>
-      <w:proofErr w:type="spellStart"/>
+        <w:t>Padmadewi</w:t>
+      </w:r>
+      <w:proofErr w:type="spellEnd"/>
       <w:r>
         <w:rPr>
           <w:rFonts w:ascii="Noto Sans" w:hAnsi="Noto Sans" w:cs="Noto Sans"/>
@@ -1197,97 +1265,7 @@
           <w:szCs w:val="16"/>
           <w:shd w:val="clear" w:color="auto" w:fill="FFFFFF"/>
         </w:rPr>
-        <w:t>Sintia</w:t>
-      </w:r>
-      <w:proofErr w:type="spellEnd"/>
-      <w:r>
-        <w:rPr>
-          <w:rFonts w:ascii="Noto Sans" w:hAnsi="Noto Sans" w:cs="Noto Sans"/>
-          <w:sz w:val="16"/>
-          <w:szCs w:val="16"/>
-          <w:shd w:val="clear" w:color="auto" w:fill="FFFFFF"/>
-        </w:rPr>
-        <w:t xml:space="preserve"> </w:t>
-      </w:r>
-      <w:proofErr w:type="spellStart"/>
-      <w:r>
-        <w:rPr>
-          <w:rFonts w:ascii="Noto Sans" w:hAnsi="Noto Sans" w:cs="Noto Sans"/>
-          <w:sz w:val="16"/>
-          <w:szCs w:val="16"/>
-          <w:shd w:val="clear" w:color="auto" w:fill="FFFFFF"/>
-        </w:rPr>
-        <w:t>Kesuma</w:t>
-      </w:r>
-      <w:proofErr w:type="spellEnd"/>
-      <w:r>
-        <w:rPr>
-          <w:rFonts w:ascii="Noto Sans" w:hAnsi="Noto Sans" w:cs="Noto Sans"/>
-          <w:sz w:val="16"/>
-          <w:szCs w:val="16"/>
-          <w:shd w:val="clear" w:color="auto" w:fill="FFFFFF"/>
-        </w:rPr>
-        <w:t xml:space="preserve"> </w:t>
-      </w:r>
-      <w:proofErr w:type="spellStart"/>
-      <w:r>
-        <w:rPr>
-          <w:rFonts w:ascii="Noto Sans" w:hAnsi="Noto Sans" w:cs="Noto Sans"/>
-          <w:sz w:val="16"/>
-          <w:szCs w:val="16"/>
-          <w:shd w:val="clear" w:color="auto" w:fill="FFFFFF"/>
-        </w:rPr>
-        <w:t>Dewi</w:t>
-      </w:r>
-      <w:proofErr w:type="spellEnd"/>
-      <w:r>
-        <w:rPr>
-          <w:rFonts w:ascii="Noto Sans" w:hAnsi="Noto Sans" w:cs="Noto Sans"/>
-          <w:sz w:val="16"/>
-          <w:szCs w:val="16"/>
-          <w:shd w:val="clear" w:color="auto" w:fill="FFFFFF"/>
-        </w:rPr>
-        <w:t xml:space="preserve">, </w:t>
-      </w:r>
-      <w:proofErr w:type="spellStart"/>
-      <w:r>
-        <w:rPr>
-          <w:rFonts w:ascii="Noto Sans" w:hAnsi="Noto Sans" w:cs="Noto Sans"/>
-          <w:sz w:val="16"/>
-          <w:szCs w:val="16"/>
-          <w:shd w:val="clear" w:color="auto" w:fill="FFFFFF"/>
-        </w:rPr>
-        <w:t>Padmadewi</w:t>
-      </w:r>
-      <w:proofErr w:type="spellEnd"/>
-      <w:r>
-        <w:rPr>
-          <w:rFonts w:ascii="Noto Sans" w:hAnsi="Noto Sans" w:cs="Noto Sans"/>
-          <w:sz w:val="16"/>
-          <w:szCs w:val="16"/>
-          <w:shd w:val="clear" w:color="auto" w:fill="FFFFFF"/>
-        </w:rPr>
-        <w:t xml:space="preserve">, N. N., &amp; </w:t>
-      </w:r>
-      <w:proofErr w:type="spellStart"/>
-      <w:r>
-        <w:rPr>
-          <w:rFonts w:ascii="Noto Sans" w:hAnsi="Noto Sans" w:cs="Noto Sans"/>
-          <w:sz w:val="16"/>
-          <w:szCs w:val="16"/>
-          <w:shd w:val="clear" w:color="auto" w:fill="FFFFFF"/>
-        </w:rPr>
-        <w:t>Dewi</w:t>
-      </w:r>
-      <w:proofErr w:type="spellEnd"/>
-      <w:r>
-        <w:rPr>
-          <w:rFonts w:ascii="Noto Sans" w:hAnsi="Noto Sans" w:cs="Noto Sans"/>
-          <w:sz w:val="16"/>
-          <w:szCs w:val="16"/>
-          <w:shd w:val="clear" w:color="auto" w:fill="FFFFFF"/>
-        </w:rPr>
-        <w:t xml:space="preserve">, K. S. (2022). An Analysis </w:t>
+        <w:t xml:space="preserve">, N. N., &amp; Dewi, K. S. (2022). An Analysis </w:t>
       </w:r>
       <w:proofErr w:type="spellStart"/>
       <w:r>
@@ -1418,7 +1396,7 @@
           <w:szCs w:val="20"/>
           <w:shd w:val="clear" w:color="auto" w:fill="FFFFFF"/>
         </w:rPr>
-        <w:t xml:space="preserve">Haryanto, </w:t>
+        <w:t xml:space="preserve">Haryanto, Hanny, </w:t>
       </w:r>
       <w:proofErr w:type="spellStart"/>
       <w:r>
@@ -1429,7 +1407,7 @@
           <w:szCs w:val="20"/>
           <w:shd w:val="clear" w:color="auto" w:fill="FFFFFF"/>
         </w:rPr>
-        <w:t>Hanny</w:t>
+        <w:t>Ardiawan</w:t>
       </w:r>
       <w:proofErr w:type="spellEnd"/>
       <w:r>
@@ -1440,73 +1418,7 @@
           <w:szCs w:val="20"/>
           <w:shd w:val="clear" w:color="auto" w:fill="FFFFFF"/>
         </w:rPr>
-        <w:t xml:space="preserve">, </w:t>
-      </w:r>
-      <w:proofErr w:type="spellStart"/>
-      <w:r>
-        <w:rPr>
-          <w:rFonts w:ascii="Arial" w:hAnsi="Arial" w:cs="Arial"/>
-          <w:color w:val="222222"/>
-          <w:sz w:val="20"/>
-          <w:szCs w:val="20"/>
-          <w:shd w:val="clear" w:color="auto" w:fill="FFFFFF"/>
-        </w:rPr>
-        <w:t>Ardiawan</w:t>
-      </w:r>
-      <w:proofErr w:type="spellEnd"/>
-      <w:r>
-        <w:rPr>
-          <w:rFonts w:ascii="Arial" w:hAnsi="Arial" w:cs="Arial"/>
-          <w:color w:val="222222"/>
-          <w:sz w:val="20"/>
-          <w:szCs w:val="20"/>
-          <w:shd w:val="clear" w:color="auto" w:fill="FFFFFF"/>
-        </w:rPr>
-        <w:t xml:space="preserve"> </w:t>
-      </w:r>
-      <w:proofErr w:type="spellStart"/>
-      <w:r>
-        <w:rPr>
-          <w:rFonts w:ascii="Arial" w:hAnsi="Arial" w:cs="Arial"/>
-          <w:color w:val="222222"/>
-          <w:sz w:val="20"/>
-          <w:szCs w:val="20"/>
-          <w:shd w:val="clear" w:color="auto" w:fill="FFFFFF"/>
-        </w:rPr>
-        <w:t>Bagus</w:t>
-      </w:r>
-      <w:proofErr w:type="spellEnd"/>
-      <w:r>
-        <w:rPr>
-          <w:rFonts w:ascii="Arial" w:hAnsi="Arial" w:cs="Arial"/>
-          <w:color w:val="222222"/>
-          <w:sz w:val="20"/>
-          <w:szCs w:val="20"/>
-          <w:shd w:val="clear" w:color="auto" w:fill="FFFFFF"/>
-        </w:rPr>
-        <w:t xml:space="preserve"> </w:t>
-      </w:r>
-      <w:proofErr w:type="spellStart"/>
-      <w:r>
-        <w:rPr>
-          <w:rFonts w:ascii="Arial" w:hAnsi="Arial" w:cs="Arial"/>
-          <w:color w:val="222222"/>
-          <w:sz w:val="20"/>
-          <w:szCs w:val="20"/>
-          <w:shd w:val="clear" w:color="auto" w:fill="FFFFFF"/>
-        </w:rPr>
-        <w:t>Harisa</w:t>
-      </w:r>
-      <w:proofErr w:type="spellEnd"/>
-      <w:r>
-        <w:rPr>
-          <w:rFonts w:ascii="Arial" w:hAnsi="Arial" w:cs="Arial"/>
-          <w:color w:val="222222"/>
-          <w:sz w:val="20"/>
-          <w:szCs w:val="20"/>
-          <w:shd w:val="clear" w:color="auto" w:fill="FFFFFF"/>
-        </w:rPr>
-        <w:t xml:space="preserve">, and Indra </w:t>
+        <w:t xml:space="preserve"> Bagus Harisa, and Indra </w:t>
       </w:r>
       <w:proofErr w:type="spellStart"/>
       <w:r>
@@ -1590,51 +1502,7 @@
           <w:szCs w:val="20"/>
           <w:shd w:val="clear" w:color="auto" w:fill="FFFFFF"/>
         </w:rPr>
-        <w:t xml:space="preserve">, S. Tajuddin, R. K. </w:t>
-      </w:r>
-      <w:proofErr w:type="spellStart"/>
-      <w:r>
-        <w:rPr>
-          <w:rFonts w:ascii="Arial" w:hAnsi="Arial" w:cs="Arial"/>
-          <w:color w:val="333333"/>
-          <w:sz w:val="20"/>
-          <w:szCs w:val="20"/>
-          <w:shd w:val="clear" w:color="auto" w:fill="FFFFFF"/>
-        </w:rPr>
-        <w:t>Patchmuthu</w:t>
-      </w:r>
-      <w:proofErr w:type="spellEnd"/>
-      <w:r>
-        <w:rPr>
-          <w:rFonts w:ascii="Arial" w:hAnsi="Arial" w:cs="Arial"/>
-          <w:color w:val="333333"/>
-          <w:sz w:val="20"/>
-          <w:szCs w:val="20"/>
-          <w:shd w:val="clear" w:color="auto" w:fill="FFFFFF"/>
-        </w:rPr>
-        <w:t xml:space="preserve"> and S. H. S. </w:t>
-      </w:r>
-      <w:proofErr w:type="spellStart"/>
-      <w:r>
-        <w:rPr>
-          <w:rFonts w:ascii="Arial" w:hAnsi="Arial" w:cs="Arial"/>
-          <w:color w:val="333333"/>
-          <w:sz w:val="20"/>
-          <w:szCs w:val="20"/>
-          <w:shd w:val="clear" w:color="auto" w:fill="FFFFFF"/>
-        </w:rPr>
-        <w:t>Newaz</w:t>
-      </w:r>
-      <w:proofErr w:type="spellEnd"/>
-      <w:r>
-        <w:rPr>
-          <w:rFonts w:ascii="Arial" w:hAnsi="Arial" w:cs="Arial"/>
-          <w:color w:val="333333"/>
-          <w:sz w:val="20"/>
-          <w:szCs w:val="20"/>
-          <w:shd w:val="clear" w:color="auto" w:fill="FFFFFF"/>
-        </w:rPr>
-        <w:t xml:space="preserve">, "Blockchain-based Reward System: </w:t>
+        <w:t xml:space="preserve">, S. Tajuddin, R. K. Patchmuthu and S. H. S. Newaz, "Blockchain-based Reward System: </w:t>
       </w:r>
       <w:proofErr w:type="gramStart"/>
       <w:r>

</xml_diff>